<commit_message>
printable instructions smart stopcontact
</commit_message>
<xml_diff>
--- a/SmartStopcontact/Step-by-step for smart stopcontact.docx
+++ b/SmartStopcontact/Step-by-step for smart stopcontact.docx
@@ -88,6 +88,7 @@
             <w:bookmarkEnd w:id="1"/>
             <w:r>
               <w:rPr>
+                <w:noProof/>
                 <w:lang w:val="nl-NL"/>
               </w:rPr>
               <w:drawing>
@@ -232,6 +233,7 @@
             </w:pPr>
             <w:r>
               <w:rPr>
+                <w:noProof/>
                 <w:lang w:val="nl-NL"/>
               </w:rPr>
               <w:drawing>
@@ -298,6 +300,7 @@
             </w:pPr>
             <w:r>
               <w:rPr>
+                <w:noProof/>
                 <w:lang w:val="nl-NL"/>
               </w:rPr>
               <w:drawing>
@@ -405,6 +408,7 @@
             <w:bookmarkStart w:id="3" w:name="OLE_LINK2"/>
             <w:r>
               <w:rPr>
+                <w:noProof/>
                 <w:lang w:val="nl-NL"/>
               </w:rPr>
               <w:drawing>
@@ -516,6 +520,7 @@
             </w:pPr>
             <w:r>
               <w:rPr>
+                <w:noProof/>
                 <w:lang w:val="nl-NL"/>
               </w:rPr>
               <w:drawing>
@@ -723,6 +728,7 @@
             </w:pPr>
             <w:r>
               <w:rPr>
+                <w:noProof/>
                 <w:lang w:val="nl-NL"/>
               </w:rPr>
               <w:drawing>
@@ -903,6 +909,7 @@
             </w:pPr>
             <w:r>
               <w:rPr>
+                <w:noProof/>
                 <w:lang w:val="nl-NL"/>
               </w:rPr>
               <w:drawing>
@@ -1011,6 +1018,7 @@
             </w:pPr>
             <w:r>
               <w:rPr>
+                <w:noProof/>
                 <w:lang w:val="nl-NL"/>
               </w:rPr>
               <w:drawing>
@@ -1064,6 +1072,7 @@
             </w:pPr>
             <w:r>
               <w:rPr>
+                <w:noProof/>
                 <w:lang w:val="nl-NL"/>
               </w:rPr>
               <w:drawing>
@@ -1334,30 +1343,83 @@
       <w:tblPr>
         <w:tblStyle w:val="TableGrid"/>
         <w:tblW w:w="0" w:type="auto"/>
+        <w:tblCellSpacing w:w="11" w:type="dxa"/>
         <w:tblInd w:w="360" w:type="dxa"/>
+        <w:tblBorders>
+          <w:top w:val="none" w:sz="0" w:space="0" w:color="auto"/>
+          <w:left w:val="none" w:sz="0" w:space="0" w:color="auto"/>
+          <w:bottom w:val="none" w:sz="0" w:space="0" w:color="auto"/>
+          <w:right w:val="none" w:sz="0" w:space="0" w:color="auto"/>
+          <w:insideH w:val="none" w:sz="0" w:space="0" w:color="auto"/>
+          <w:insideV w:val="none" w:sz="0" w:space="0" w:color="auto"/>
+        </w:tblBorders>
         <w:tblLook w:val="04A0" w:firstRow="1" w:lastRow="0" w:firstColumn="1" w:lastColumn="0" w:noHBand="0" w:noVBand="1"/>
       </w:tblPr>
       <w:tblGrid>
-        <w:gridCol w:w="3476"/>
-        <w:gridCol w:w="3477"/>
-        <w:gridCol w:w="3477"/>
+        <w:gridCol w:w="5122"/>
+        <w:gridCol w:w="5318"/>
       </w:tblGrid>
       <w:tr>
+        <w:trPr>
+          <w:tblCellSpacing w:w="11" w:type="dxa"/>
+        </w:trPr>
         <w:tc>
           <w:tcPr>
-            <w:tcW w:w="3596" w:type="dxa"/>
+            <w:tcW w:w="5116" w:type="dxa"/>
           </w:tcPr>
           <w:p>
             <w:pPr>
-              <w:rPr>
-                <w:lang w:val="nl-NL"/>
-              </w:rPr>
-            </w:pPr>
+              <w:jc w:val="right"/>
+              <w:rPr>
+                <w:lang w:val="nl-NL"/>
+              </w:rPr>
+            </w:pPr>
+            <w:r>
+              <w:rPr>
+                <w:lang w:val="nl-NL"/>
+              </w:rPr>
+              <w:drawing>
+                <wp:inline distT="0" distB="0" distL="0" distR="0" wp14:anchorId="61050BA7" wp14:editId="199CE162">
+                  <wp:extent cx="1428949" cy="2057687"/>
+                  <wp:effectExtent l="0" t="0" r="0" b="0"/>
+                  <wp:docPr id="1017970" name="Picture 1"/>
+                  <wp:cNvGraphicFramePr>
+                    <a:graphicFrameLocks xmlns:a="http://schemas.openxmlformats.org/drawingml/2006/main" noChangeAspect="1"/>
+                  </wp:cNvGraphicFramePr>
+                  <a:graphic xmlns:a="http://schemas.openxmlformats.org/drawingml/2006/main">
+                    <a:graphicData uri="http://schemas.openxmlformats.org/drawingml/2006/picture">
+                      <pic:pic xmlns:pic="http://schemas.openxmlformats.org/drawingml/2006/picture">
+                        <pic:nvPicPr>
+                          <pic:cNvPr id="1017970" name=""/>
+                          <pic:cNvPicPr/>
+                        </pic:nvPicPr>
+                        <pic:blipFill>
+                          <a:blip r:embed="rId19"/>
+                          <a:stretch>
+                            <a:fillRect/>
+                          </a:stretch>
+                        </pic:blipFill>
+                        <pic:spPr>
+                          <a:xfrm>
+                            <a:off x="0" y="0"/>
+                            <a:ext cx="1428949" cy="2057687"/>
+                          </a:xfrm>
+                          <a:prstGeom prst="rect">
+                            <a:avLst/>
+                          </a:prstGeom>
+                        </pic:spPr>
+                      </pic:pic>
+                    </a:graphicData>
+                  </a:graphic>
+                </wp:inline>
+              </w:drawing>
+            </w:r>
           </w:p>
         </w:tc>
         <w:tc>
           <w:tcPr>
-            <w:tcW w:w="3597" w:type="dxa"/>
+            <w:tcW w:w="5314" w:type="dxa"/>
+            <w:vAlign w:val="center"/>
           </w:tcPr>
           <w:p>
             <w:pPr>
@@ -1365,26 +1427,177 @@
                 <w:lang w:val="nl-NL"/>
               </w:rPr>
             </w:pPr>
+            <w:r>
+              <w:rPr>
+                <w:lang w:val="nl-NL"/>
+              </w:rPr>
+              <w:t>Bevestig de male stekker aan die bevestigd is aan de HLK-PM01.</w:t>
+            </w:r>
+          </w:p>
+        </w:tc>
+      </w:tr>
+      <w:tr>
+        <w:trPr>
+          <w:tblCellSpacing w:w="11" w:type="dxa"/>
+        </w:trPr>
+        <w:tc>
+          <w:tcPr>
+            <w:tcW w:w="5116" w:type="dxa"/>
+          </w:tcPr>
+          <w:p>
+            <w:pPr>
+              <w:jc w:val="center"/>
+              <w:rPr>
+                <w:lang w:val="nl-NL"/>
+              </w:rPr>
+            </w:pPr>
+            <w:r>
+              <w:rPr>
+                <w:noProof/>
+                <w:lang w:val="nl-NL"/>
+              </w:rPr>
+              <w:drawing>
+                <wp:inline distT="0" distB="0" distL="0" distR="0" wp14:anchorId="2AE0D2AC" wp14:editId="0DFECE27">
+                  <wp:extent cx="3378200" cy="2533650"/>
+                  <wp:effectExtent l="0" t="0" r="0" b="0"/>
+                  <wp:docPr id="741557870" name="Afbeelding 4"/>
+                  <wp:cNvGraphicFramePr>
+                    <a:graphicFrameLocks xmlns:a="http://schemas.openxmlformats.org/drawingml/2006/main" noChangeAspect="1"/>
+                  </wp:cNvGraphicFramePr>
+                  <a:graphic xmlns:a="http://schemas.openxmlformats.org/drawingml/2006/main">
+                    <a:graphicData uri="http://schemas.openxmlformats.org/drawingml/2006/picture">
+                      <pic:pic xmlns:pic="http://schemas.openxmlformats.org/drawingml/2006/picture">
+                        <pic:nvPicPr>
+                          <pic:cNvPr id="0" name="Picture 3"/>
+                          <pic:cNvPicPr>
+                            <a:picLocks noChangeAspect="1" noChangeArrowheads="1"/>
+                          </pic:cNvPicPr>
+                        </pic:nvPicPr>
+                        <pic:blipFill>
+                          <a:blip r:embed="rId20" cstate="print">
+                            <a:extLst>
+                              <a:ext uri="{28A0092B-C50C-407E-A947-70E740481C1C}">
+                                <a14:useLocalDpi xmlns:a14="http://schemas.microsoft.com/office/drawing/2010/main" val="0"/>
+                              </a:ext>
+                            </a:extLst>
+                          </a:blip>
+                          <a:srcRect/>
+                          <a:stretch>
+                            <a:fillRect/>
+                          </a:stretch>
+                        </pic:blipFill>
+                        <pic:spPr bwMode="auto">
+                          <a:xfrm>
+                            <a:off x="0" y="0"/>
+                            <a:ext cx="3384479" cy="2538359"/>
+                          </a:xfrm>
+                          <a:prstGeom prst="rect">
+                            <a:avLst/>
+                          </a:prstGeom>
+                          <a:noFill/>
+                        </pic:spPr>
+                      </pic:pic>
+                    </a:graphicData>
+                  </a:graphic>
+                </wp:inline>
+              </w:drawing>
+            </w:r>
           </w:p>
         </w:tc>
         <w:tc>
           <w:tcPr>
-            <w:tcW w:w="3597" w:type="dxa"/>
+            <w:tcW w:w="5314" w:type="dxa"/>
           </w:tcPr>
           <w:p>
             <w:pPr>
-              <w:rPr>
-                <w:lang w:val="nl-NL"/>
-              </w:rPr>
-            </w:pPr>
+              <w:jc w:val="center"/>
+              <w:rPr>
+                <w:lang w:val="nl-NL"/>
+              </w:rPr>
+            </w:pPr>
+            <w:r>
+              <w:rPr>
+                <w:noProof/>
+                <w:lang w:val="nl-NL"/>
+              </w:rPr>
+              <w:drawing>
+                <wp:inline distT="0" distB="0" distL="0" distR="0" wp14:anchorId="46E77F43" wp14:editId="31CEC629">
+                  <wp:extent cx="2136576" cy="2533650"/>
+                  <wp:effectExtent l="0" t="0" r="0" b="0"/>
+                  <wp:docPr id="776967685" name="Afbeelding 5"/>
+                  <wp:cNvGraphicFramePr>
+                    <a:graphicFrameLocks xmlns:a="http://schemas.openxmlformats.org/drawingml/2006/main" noChangeAspect="1"/>
+                  </wp:cNvGraphicFramePr>
+                  <a:graphic xmlns:a="http://schemas.openxmlformats.org/drawingml/2006/main">
+                    <a:graphicData uri="http://schemas.openxmlformats.org/drawingml/2006/picture">
+                      <pic:pic xmlns:pic="http://schemas.openxmlformats.org/drawingml/2006/picture">
+                        <pic:nvPicPr>
+                          <pic:cNvPr id="0" name="Picture 4"/>
+                          <pic:cNvPicPr>
+                            <a:picLocks noChangeAspect="1" noChangeArrowheads="1"/>
+                          </pic:cNvPicPr>
+                        </pic:nvPicPr>
+                        <pic:blipFill rotWithShape="1">
+                          <a:blip r:embed="rId21" cstate="print">
+                            <a:extLst>
+                              <a:ext uri="{28A0092B-C50C-407E-A947-70E740481C1C}">
+                                <a14:useLocalDpi xmlns:a14="http://schemas.microsoft.com/office/drawing/2010/main" val="0"/>
+                              </a:ext>
+                            </a:extLst>
+                          </a:blip>
+                          <a:srcRect l="29859" t="39020" r="1114" b="-411"/>
+                          <a:stretch/>
+                        </pic:blipFill>
+                        <pic:spPr bwMode="auto">
+                          <a:xfrm>
+                            <a:off x="0" y="0"/>
+                            <a:ext cx="2161478" cy="2563180"/>
+                          </a:xfrm>
+                          <a:prstGeom prst="rect">
+                            <a:avLst/>
+                          </a:prstGeom>
+                          <a:noFill/>
+                          <a:ln>
+                            <a:noFill/>
+                          </a:ln>
+                          <a:extLst>
+                            <a:ext uri="{53640926-AAD7-44D8-BBD7-CCE9431645EC}">
+                              <a14:shadowObscured xmlns:a14="http://schemas.microsoft.com/office/drawing/2010/main"/>
+                            </a:ext>
+                          </a:extLst>
+                        </pic:spPr>
+                      </pic:pic>
+                    </a:graphicData>
+                  </a:graphic>
+                </wp:inline>
+              </w:drawing>
+            </w:r>
           </w:p>
         </w:tc>
       </w:tr>
       <w:tr>
+        <w:trPr>
+          <w:tblCellSpacing w:w="11" w:type="dxa"/>
+        </w:trPr>
         <w:tc>
           <w:tcPr>
-            <w:tcW w:w="3596" w:type="dxa"/>
+            <w:tcW w:w="5116" w:type="dxa"/>
+            <w:vAlign w:val="center"/>
           </w:tcPr>
+          <w:p>
+            <w:pPr>
+              <w:jc w:val="right"/>
+              <w:rPr>
+                <w:lang w:val="nl-NL"/>
+              </w:rPr>
+            </w:pPr>
+            <w:r>
+              <w:rPr>
+                <w:lang w:val="nl-NL"/>
+              </w:rPr>
+              <w:t>Bevestig de female stekker aan de kabel die uit de relais komt.</w:t>
+            </w:r>
+          </w:p>
           <w:p>
             <w:pPr>
               <w:rPr>
@@ -1395,7 +1608,7 @@
         </w:tc>
         <w:tc>
           <w:tcPr>
-            <w:tcW w:w="3597" w:type="dxa"/>
+            <w:tcW w:w="5314" w:type="dxa"/>
           </w:tcPr>
           <w:p>
             <w:pPr>
@@ -1403,382 +1616,68 @@
                 <w:lang w:val="nl-NL"/>
               </w:rPr>
             </w:pPr>
-          </w:p>
-        </w:tc>
-        <w:tc>
-          <w:tcPr>
-            <w:tcW w:w="3597" w:type="dxa"/>
-          </w:tcPr>
-          <w:p>
-            <w:pPr>
-              <w:rPr>
-                <w:lang w:val="nl-NL"/>
-              </w:rPr>
-            </w:pPr>
+            <w:r>
+              <w:rPr>
+                <w:noProof/>
+              </w:rPr>
+              <w:drawing>
+                <wp:inline distT="0" distB="0" distL="0" distR="0" wp14:anchorId="42F29CFC" wp14:editId="707D4E1B">
+                  <wp:extent cx="3514513" cy="2635885"/>
+                  <wp:effectExtent l="0" t="0" r="0" b="0"/>
+                  <wp:docPr id="810521646" name="Afbeelding 6" descr="Afbeelding met gereedschap, vloer, plastic, grond&#10;&#10;Door AI gegenereerde inhoud is mogelijk onjuist."/>
+                  <wp:cNvGraphicFramePr>
+                    <a:graphicFrameLocks xmlns:a="http://schemas.openxmlformats.org/drawingml/2006/main" noChangeAspect="1"/>
+                  </wp:cNvGraphicFramePr>
+                  <a:graphic xmlns:a="http://schemas.openxmlformats.org/drawingml/2006/main">
+                    <a:graphicData uri="http://schemas.openxmlformats.org/drawingml/2006/picture">
+                      <pic:pic xmlns:pic="http://schemas.openxmlformats.org/drawingml/2006/picture">
+                        <pic:nvPicPr>
+                          <pic:cNvPr id="810521646" name="Afbeelding 6" descr="Afbeelding met gereedschap, vloer, plastic, grond&#10;&#10;Door AI gegenereerde inhoud is mogelijk onjuist."/>
+                          <pic:cNvPicPr>
+                            <a:picLocks noChangeAspect="1" noChangeArrowheads="1"/>
+                          </pic:cNvPicPr>
+                        </pic:nvPicPr>
+                        <pic:blipFill>
+                          <a:blip r:embed="rId22" cstate="print">
+                            <a:extLst>
+                              <a:ext uri="{28A0092B-C50C-407E-A947-70E740481C1C}">
+                                <a14:useLocalDpi xmlns:a14="http://schemas.microsoft.com/office/drawing/2010/main" val="0"/>
+                              </a:ext>
+                            </a:extLst>
+                          </a:blip>
+                          <a:srcRect/>
+                          <a:stretch>
+                            <a:fillRect/>
+                          </a:stretch>
+                        </pic:blipFill>
+                        <pic:spPr bwMode="auto">
+                          <a:xfrm>
+                            <a:off x="0" y="0"/>
+                            <a:ext cx="3525858" cy="2644394"/>
+                          </a:xfrm>
+                          <a:prstGeom prst="rect">
+                            <a:avLst/>
+                          </a:prstGeom>
+                          <a:noFill/>
+                        </pic:spPr>
+                      </pic:pic>
+                    </a:graphicData>
+                  </a:graphic>
+                </wp:inline>
+              </w:drawing>
+            </w:r>
           </w:p>
         </w:tc>
       </w:tr>
-      <w:tr>
-        <w:tc>
-          <w:tcPr>
-            <w:tcW w:w="3596" w:type="dxa"/>
-          </w:tcPr>
-          <w:p>
-            <w:pPr>
-              <w:rPr>
-                <w:lang w:val="nl-NL"/>
-              </w:rPr>
-            </w:pPr>
-          </w:p>
-        </w:tc>
-        <w:tc>
-          <w:tcPr>
-            <w:tcW w:w="3597" w:type="dxa"/>
-          </w:tcPr>
-          <w:p>
-            <w:pPr>
-              <w:rPr>
-                <w:lang w:val="nl-NL"/>
-              </w:rPr>
-            </w:pPr>
-          </w:p>
-        </w:tc>
-        <w:tc>
-          <w:tcPr>
-            <w:tcW w:w="3597" w:type="dxa"/>
-          </w:tcPr>
-          <w:p>
-            <w:pPr>
-              <w:rPr>
-                <w:lang w:val="nl-NL"/>
-              </w:rPr>
-            </w:pPr>
-          </w:p>
-        </w:tc>
-      </w:tr>
-      <w:tr>
-        <w:tc>
-          <w:tcPr>
-            <w:tcW w:w="3596" w:type="dxa"/>
-          </w:tcPr>
-          <w:p>
-            <w:pPr>
-              <w:rPr>
-                <w:lang w:val="nl-NL"/>
-              </w:rPr>
-            </w:pPr>
-          </w:p>
-        </w:tc>
-        <w:tc>
-          <w:tcPr>
-            <w:tcW w:w="3597" w:type="dxa"/>
-          </w:tcPr>
-          <w:p>
-            <w:pPr>
-              <w:rPr>
-                <w:lang w:val="nl-NL"/>
-              </w:rPr>
-            </w:pPr>
-          </w:p>
-        </w:tc>
-        <w:tc>
-          <w:tcPr>
-            <w:tcW w:w="3597" w:type="dxa"/>
-          </w:tcPr>
-          <w:p>
-            <w:pPr>
-              <w:rPr>
-                <w:lang w:val="nl-NL"/>
-              </w:rPr>
-            </w:pPr>
-          </w:p>
-        </w:tc>
-      </w:tr>
+      <w:bookmarkEnd w:id="5"/>
     </w:tbl>
     <w:p>
       <w:pPr>
-        <w:ind w:left="360"/>
         <w:rPr>
           <w:lang w:val="nl-NL"/>
         </w:rPr>
       </w:pPr>
     </w:p>
-    <w:p>
-      <w:pPr>
-        <w:ind w:left="360"/>
-        <w:rPr>
-          <w:lang w:val="nl-NL"/>
-        </w:rPr>
-      </w:pPr>
-    </w:p>
-    <w:p>
-      <w:pPr>
-        <w:numPr>
-          <w:ilvl w:val="0"/>
-          <w:numId w:val="8"/>
-        </w:numPr>
-        <w:rPr>
-          <w:lang w:val="nl-NL"/>
-        </w:rPr>
-      </w:pPr>
-      <w:r>
-        <w:rPr>
-          <w:lang w:val="nl-NL"/>
-        </w:rPr>
-        <w:t>Bevestig de male stekker aan die bevestigd is aan de HLK-PM01.</w:t>
-      </w:r>
-      <w:bookmarkEnd w:id="5"/>
-      <w:r>
-        <w:rPr>
-          <w:noProof/>
-          <w:lang w:val="nl-NL"/>
-        </w:rPr>
-        <w:drawing>
-          <wp:inline distT="0" distB="0" distL="0" distR="0" wp14:anchorId="609584E7" wp14:editId="5A7A9AB3">
-            <wp:extent cx="3333750" cy="3133335"/>
-            <wp:effectExtent l="0" t="0" r="0" b="0"/>
-            <wp:docPr id="1603476348" name="Afbeelding 3"/>
-            <wp:cNvGraphicFramePr>
-              <a:graphicFrameLocks xmlns:a="http://schemas.openxmlformats.org/drawingml/2006/main" noChangeAspect="1"/>
-            </wp:cNvGraphicFramePr>
-            <a:graphic xmlns:a="http://schemas.openxmlformats.org/drawingml/2006/main">
-              <a:graphicData uri="http://schemas.openxmlformats.org/drawingml/2006/picture">
-                <pic:pic xmlns:pic="http://schemas.openxmlformats.org/drawingml/2006/picture">
-                  <pic:nvPicPr>
-                    <pic:cNvPr id="0" name="Picture 2"/>
-                    <pic:cNvPicPr>
-                      <a:picLocks noChangeAspect="1" noChangeArrowheads="1"/>
-                    </pic:cNvPicPr>
-                  </pic:nvPicPr>
-                  <pic:blipFill rotWithShape="1">
-                    <a:blip r:embed="rId19" cstate="print">
-                      <a:extLst>
-                        <a:ext uri="{28A0092B-C50C-407E-A947-70E740481C1C}">
-                          <a14:useLocalDpi xmlns:a14="http://schemas.microsoft.com/office/drawing/2010/main" val="0"/>
-                        </a:ext>
-                      </a:extLst>
-                    </a:blip>
-                    <a:srcRect t="29509"/>
-                    <a:stretch/>
-                  </pic:blipFill>
-                  <pic:spPr bwMode="auto">
-                    <a:xfrm>
-                      <a:off x="0" y="0"/>
-                      <a:ext cx="3350201" cy="3148797"/>
-                    </a:xfrm>
-                    <a:prstGeom prst="rect">
-                      <a:avLst/>
-                    </a:prstGeom>
-                    <a:noFill/>
-                    <a:ln>
-                      <a:noFill/>
-                    </a:ln>
-                    <a:extLst>
-                      <a:ext uri="{53640926-AAD7-44D8-BBD7-CCE9431645EC}">
-                        <a14:shadowObscured xmlns:a14="http://schemas.microsoft.com/office/drawing/2010/main"/>
-                      </a:ext>
-                    </a:extLst>
-                  </pic:spPr>
-                </pic:pic>
-              </a:graphicData>
-            </a:graphic>
-          </wp:inline>
-        </w:drawing>
-      </w:r>
-      <w:r>
-        <w:rPr>
-          <w:noProof/>
-          <w:lang w:val="nl-NL"/>
-        </w:rPr>
-        <w:drawing>
-          <wp:inline distT="0" distB="0" distL="0" distR="0" wp14:anchorId="3A32F05A" wp14:editId="0F08AA51">
-            <wp:extent cx="3378200" cy="2533650"/>
-            <wp:effectExtent l="0" t="0" r="0" b="0"/>
-            <wp:docPr id="741557870" name="Afbeelding 4"/>
-            <wp:cNvGraphicFramePr>
-              <a:graphicFrameLocks xmlns:a="http://schemas.openxmlformats.org/drawingml/2006/main" noChangeAspect="1"/>
-            </wp:cNvGraphicFramePr>
-            <a:graphic xmlns:a="http://schemas.openxmlformats.org/drawingml/2006/main">
-              <a:graphicData uri="http://schemas.openxmlformats.org/drawingml/2006/picture">
-                <pic:pic xmlns:pic="http://schemas.openxmlformats.org/drawingml/2006/picture">
-                  <pic:nvPicPr>
-                    <pic:cNvPr id="0" name="Picture 3"/>
-                    <pic:cNvPicPr>
-                      <a:picLocks noChangeAspect="1" noChangeArrowheads="1"/>
-                    </pic:cNvPicPr>
-                  </pic:nvPicPr>
-                  <pic:blipFill>
-                    <a:blip r:embed="rId20" cstate="print">
-                      <a:extLst>
-                        <a:ext uri="{28A0092B-C50C-407E-A947-70E740481C1C}">
-                          <a14:useLocalDpi xmlns:a14="http://schemas.microsoft.com/office/drawing/2010/main" val="0"/>
-                        </a:ext>
-                      </a:extLst>
-                    </a:blip>
-                    <a:srcRect/>
-                    <a:stretch>
-                      <a:fillRect/>
-                    </a:stretch>
-                  </pic:blipFill>
-                  <pic:spPr bwMode="auto">
-                    <a:xfrm>
-                      <a:off x="0" y="0"/>
-                      <a:ext cx="3384479" cy="2538359"/>
-                    </a:xfrm>
-                    <a:prstGeom prst="rect">
-                      <a:avLst/>
-                    </a:prstGeom>
-                    <a:noFill/>
-                  </pic:spPr>
-                </pic:pic>
-              </a:graphicData>
-            </a:graphic>
-          </wp:inline>
-        </w:drawing>
-      </w:r>
-    </w:p>
-    <w:p>
-      <w:pPr>
-        <w:ind w:left="720"/>
-        <w:rPr>
-          <w:lang w:val="nl-NL"/>
-        </w:rPr>
-      </w:pPr>
-      <w:r>
-        <w:rPr>
-          <w:noProof/>
-          <w:lang w:val="nl-NL"/>
-        </w:rPr>
-        <w:lastRenderedPageBreak/>
-        <w:drawing>
-          <wp:inline distT="0" distB="0" distL="0" distR="0" wp14:anchorId="612D08AE" wp14:editId="1D1A24F6">
-            <wp:extent cx="2489995" cy="2952750"/>
-            <wp:effectExtent l="0" t="0" r="5715" b="0"/>
-            <wp:docPr id="554848788" name="Afbeelding 5"/>
-            <wp:cNvGraphicFramePr>
-              <a:graphicFrameLocks xmlns:a="http://schemas.openxmlformats.org/drawingml/2006/main" noChangeAspect="1"/>
-            </wp:cNvGraphicFramePr>
-            <a:graphic xmlns:a="http://schemas.openxmlformats.org/drawingml/2006/main">
-              <a:graphicData uri="http://schemas.openxmlformats.org/drawingml/2006/picture">
-                <pic:pic xmlns:pic="http://schemas.openxmlformats.org/drawingml/2006/picture">
-                  <pic:nvPicPr>
-                    <pic:cNvPr id="0" name="Picture 4"/>
-                    <pic:cNvPicPr>
-                      <a:picLocks noChangeAspect="1" noChangeArrowheads="1"/>
-                    </pic:cNvPicPr>
-                  </pic:nvPicPr>
-                  <pic:blipFill rotWithShape="1">
-                    <a:blip r:embed="rId21" cstate="print">
-                      <a:extLst>
-                        <a:ext uri="{28A0092B-C50C-407E-A947-70E740481C1C}">
-                          <a14:useLocalDpi xmlns:a14="http://schemas.microsoft.com/office/drawing/2010/main" val="0"/>
-                        </a:ext>
-                      </a:extLst>
-                    </a:blip>
-                    <a:srcRect l="29859" t="39020" r="1114" b="-411"/>
-                    <a:stretch/>
-                  </pic:blipFill>
-                  <pic:spPr bwMode="auto">
-                    <a:xfrm>
-                      <a:off x="0" y="0"/>
-                      <a:ext cx="2511020" cy="2977683"/>
-                    </a:xfrm>
-                    <a:prstGeom prst="rect">
-                      <a:avLst/>
-                    </a:prstGeom>
-                    <a:noFill/>
-                    <a:ln>
-                      <a:noFill/>
-                    </a:ln>
-                    <a:extLst>
-                      <a:ext uri="{53640926-AAD7-44D8-BBD7-CCE9431645EC}">
-                        <a14:shadowObscured xmlns:a14="http://schemas.microsoft.com/office/drawing/2010/main"/>
-                      </a:ext>
-                    </a:extLst>
-                  </pic:spPr>
-                </pic:pic>
-              </a:graphicData>
-            </a:graphic>
-          </wp:inline>
-        </w:drawing>
-      </w:r>
-    </w:p>
-    <w:p>
-      <w:pPr>
-        <w:numPr>
-          <w:ilvl w:val="0"/>
-          <w:numId w:val="8"/>
-        </w:numPr>
-        <w:rPr>
-          <w:lang w:val="nl-NL"/>
-        </w:rPr>
-      </w:pPr>
-      <w:r>
-        <w:rPr>
-          <w:lang w:val="nl-NL"/>
-        </w:rPr>
-        <w:t>Bevestig de female stekker aan de kabel die uit de relais komt.</w:t>
-      </w:r>
-    </w:p>
-    <w:p>
-      <w:pPr>
-        <w:ind w:left="720"/>
-        <w:rPr>
-          <w:lang w:val="nl-NL"/>
-        </w:rPr>
-      </w:pPr>
-      <w:r>
-        <w:rPr>
-          <w:noProof/>
-        </w:rPr>
-        <w:drawing>
-          <wp:inline distT="0" distB="0" distL="0" distR="0" wp14:anchorId="1612A1E3" wp14:editId="2FC1139C">
-            <wp:extent cx="3514513" cy="2635885"/>
-            <wp:effectExtent l="0" t="0" r="0" b="0"/>
-            <wp:docPr id="810521646" name="Afbeelding 6" descr="Afbeelding met gereedschap, vloer, plastic, grond&#10;&#10;Door AI gegenereerde inhoud is mogelijk onjuist."/>
-            <wp:cNvGraphicFramePr>
-              <a:graphicFrameLocks xmlns:a="http://schemas.openxmlformats.org/drawingml/2006/main" noChangeAspect="1"/>
-            </wp:cNvGraphicFramePr>
-            <a:graphic xmlns:a="http://schemas.openxmlformats.org/drawingml/2006/main">
-              <a:graphicData uri="http://schemas.openxmlformats.org/drawingml/2006/picture">
-                <pic:pic xmlns:pic="http://schemas.openxmlformats.org/drawingml/2006/picture">
-                  <pic:nvPicPr>
-                    <pic:cNvPr id="810521646" name="Afbeelding 6" descr="Afbeelding met gereedschap, vloer, plastic, grond&#10;&#10;Door AI gegenereerde inhoud is mogelijk onjuist."/>
-                    <pic:cNvPicPr>
-                      <a:picLocks noChangeAspect="1" noChangeArrowheads="1"/>
-                    </pic:cNvPicPr>
-                  </pic:nvPicPr>
-                  <pic:blipFill>
-                    <a:blip r:embed="rId22" cstate="print">
-                      <a:extLst>
-                        <a:ext uri="{28A0092B-C50C-407E-A947-70E740481C1C}">
-                          <a14:useLocalDpi xmlns:a14="http://schemas.microsoft.com/office/drawing/2010/main" val="0"/>
-                        </a:ext>
-                      </a:extLst>
-                    </a:blip>
-                    <a:srcRect/>
-                    <a:stretch>
-                      <a:fillRect/>
-                    </a:stretch>
-                  </pic:blipFill>
-                  <pic:spPr bwMode="auto">
-                    <a:xfrm>
-                      <a:off x="0" y="0"/>
-                      <a:ext cx="3525858" cy="2644394"/>
-                    </a:xfrm>
-                    <a:prstGeom prst="rect">
-                      <a:avLst/>
-                    </a:prstGeom>
-                    <a:noFill/>
-                  </pic:spPr>
-                </pic:pic>
-              </a:graphicData>
-            </a:graphic>
-          </wp:inline>
-        </w:drawing>
-      </w:r>
-    </w:p>
-    <w:p/>
     <w:sectPr>
       <w:footerReference w:type="default" r:id="rId23"/>
       <w:pgSz w:w="12240" w:h="15840"/>

</xml_diff>

<commit_message>
update step by step for smart stopcontact
</commit_message>
<xml_diff>
--- a/SmartStopcontact/Step-by-step for smart stopcontact.docx
+++ b/SmartStopcontact/Step-by-step for smart stopcontact.docx
@@ -176,7 +176,31 @@
               <w:rPr>
                 <w:lang w:val="nl-NL"/>
               </w:rPr>
-              <w:t>Gebruik het stanleymes om de buitenste huls te verwijderen op 5cm van elk uiteinde.</w:t>
+              <w:t xml:space="preserve">Gebruik het stanleymes om de buitenste huls te verwijderen op 5cm van </w:t>
+            </w:r>
+            <w:r>
+              <w:rPr>
+                <w:lang w:val="nl-NL"/>
+              </w:rPr>
+              <w:t>het ene</w:t>
+            </w:r>
+            <w:r>
+              <w:rPr>
+                <w:lang w:val="nl-NL"/>
+              </w:rPr>
+              <w:t xml:space="preserve"> uiteinde</w:t>
+            </w:r>
+            <w:r>
+              <w:rPr>
+                <w:lang w:val="nl-NL"/>
+              </w:rPr>
+              <w:t xml:space="preserve"> en 8cm van het andere</w:t>
+            </w:r>
+            <w:r>
+              <w:rPr>
+                <w:lang w:val="nl-NL"/>
+              </w:rPr>
+              <w:t>.</w:t>
             </w:r>
           </w:p>
           <w:p>
@@ -458,6 +482,118 @@
           </w:p>
         </w:tc>
       </w:tr>
+      <w:tr>
+        <w:trPr>
+          <w:tblCellSpacing w:w="11" w:type="dxa"/>
+          <w:jc w:val="center"/>
+        </w:trPr>
+        <w:tc>
+          <w:tcPr>
+            <w:tcW w:w="5394" w:type="dxa"/>
+            <w:vAlign w:val="center"/>
+          </w:tcPr>
+          <w:p>
+            <w:pPr>
+              <w:jc w:val="right"/>
+              <w:rPr>
+                <w:lang w:val="nl-NL"/>
+              </w:rPr>
+            </w:pPr>
+            <w:r>
+              <w:rPr>
+                <w:lang w:val="nl-NL"/>
+              </w:rPr>
+              <w:lastRenderedPageBreak/>
+              <w:drawing>
+                <wp:inline distT="0" distB="0" distL="0" distR="0" wp14:anchorId="45D864C4" wp14:editId="7C675B60">
+                  <wp:extent cx="3025140" cy="1329661"/>
+                  <wp:effectExtent l="0" t="0" r="3810" b="4445"/>
+                  <wp:docPr id="1307733628" name="Picture 1"/>
+                  <wp:cNvGraphicFramePr>
+                    <a:graphicFrameLocks xmlns:a="http://schemas.openxmlformats.org/drawingml/2006/main" noChangeAspect="1"/>
+                  </wp:cNvGraphicFramePr>
+                  <a:graphic xmlns:a="http://schemas.openxmlformats.org/drawingml/2006/main">
+                    <a:graphicData uri="http://schemas.openxmlformats.org/drawingml/2006/picture">
+                      <pic:pic xmlns:pic="http://schemas.openxmlformats.org/drawingml/2006/picture">
+                        <pic:nvPicPr>
+                          <pic:cNvPr id="1307733628" name=""/>
+                          <pic:cNvPicPr/>
+                        </pic:nvPicPr>
+                        <pic:blipFill>
+                          <a:blip r:embed="rId11"/>
+                          <a:stretch>
+                            <a:fillRect/>
+                          </a:stretch>
+                        </pic:blipFill>
+                        <pic:spPr>
+                          <a:xfrm>
+                            <a:off x="0" y="0"/>
+                            <a:ext cx="3031440" cy="1332430"/>
+                          </a:xfrm>
+                          <a:prstGeom prst="rect">
+                            <a:avLst/>
+                          </a:prstGeom>
+                        </pic:spPr>
+                      </pic:pic>
+                    </a:graphicData>
+                  </a:graphic>
+                </wp:inline>
+              </w:drawing>
+            </w:r>
+          </w:p>
+        </w:tc>
+        <w:tc>
+          <w:tcPr>
+            <w:tcW w:w="5340" w:type="dxa"/>
+            <w:vAlign w:val="center"/>
+          </w:tcPr>
+          <w:p>
+            <w:pPr>
+              <w:rPr>
+                <w:lang w:val="nl-NL"/>
+              </w:rPr>
+            </w:pPr>
+            <w:r>
+              <w:rPr>
+                <w:lang w:val="nl-NL"/>
+              </w:rPr>
+              <w:t>Volgende stap is per 3 personen</w:t>
+            </w:r>
+            <w:r>
+              <w:rPr>
+                <w:lang w:val="nl-NL"/>
+              </w:rPr>
+              <w:t xml:space="preserve"> want elk heeft maar één van de draden nodig.</w:t>
+            </w:r>
+          </w:p>
+          <w:p>
+            <w:pPr>
+              <w:rPr>
+                <w:noProof/>
+                <w:lang w:val="nl-NL"/>
+              </w:rPr>
+            </w:pPr>
+            <w:r>
+              <w:rPr>
+                <w:lang w:val="nl-NL"/>
+              </w:rPr>
+              <w:t xml:space="preserve">Knip een stuk neopreen af van 8cm en ontmantel deze tot 3 afzonderlijke draden en ontmantel de </w:t>
+            </w:r>
+            <w:r>
+              <w:rPr>
+                <w:lang w:val="nl-NL"/>
+              </w:rPr>
+              <w:t>uiteinden</w:t>
+            </w:r>
+            <w:r>
+              <w:rPr>
+                <w:lang w:val="nl-NL"/>
+              </w:rPr>
+              <w:t>.</w:t>
+            </w:r>
+          </w:p>
+        </w:tc>
+      </w:tr>
     </w:tbl>
     <w:p>
       <w:pPr>
@@ -484,7 +620,6 @@
         <w:rPr>
           <w:lang w:val="nl-NL"/>
         </w:rPr>
-        <w:lastRenderedPageBreak/>
         <w:t>Soldering HLK-PM01</w:t>
       </w:r>
     </w:p>
@@ -503,8 +638,8 @@
         <w:tblLook w:val="04A0" w:firstRow="1" w:lastRow="0" w:firstColumn="1" w:lastColumn="0" w:noHBand="0" w:noVBand="1"/>
       </w:tblPr>
       <w:tblGrid>
-        <w:gridCol w:w="4431"/>
-        <w:gridCol w:w="6369"/>
+        <w:gridCol w:w="6786"/>
+        <w:gridCol w:w="4014"/>
       </w:tblGrid>
       <w:tr>
         <w:tc>
@@ -539,7 +674,7 @@
                           <pic:cNvPicPr/>
                         </pic:nvPicPr>
                         <pic:blipFill>
-                          <a:blip r:embed="rId11"/>
+                          <a:blip r:embed="rId12"/>
                           <a:stretch>
                             <a:fillRect/>
                           </a:stretch>
@@ -670,55 +805,48 @@
             <w:pPr>
               <w:jc w:val="right"/>
               <w:rPr>
-                <w:lang w:val="nl-NL"/>
-              </w:rPr>
-            </w:pPr>
-            <w:r>
-              <w:rPr>
-                <w:lang w:val="nl-NL"/>
-              </w:rPr>
-              <w:t>Herhaal dit nu met de twee jumper draden aan de +V</w:t>
-            </w:r>
-            <w:r>
-              <w:rPr>
-                <w:sz w:val="14"/>
-                <w:szCs w:val="14"/>
-                <w:lang w:val="nl-NL"/>
-              </w:rPr>
-              <w:t>0</w:t>
-            </w:r>
-            <w:r>
-              <w:rPr>
-                <w:lang w:val="nl-NL"/>
-              </w:rPr>
-              <w:t xml:space="preserve"> en -V</w:t>
-            </w:r>
-            <w:r>
-              <w:rPr>
-                <w:sz w:val="14"/>
-                <w:szCs w:val="14"/>
-                <w:lang w:val="nl-NL"/>
-              </w:rPr>
-              <w:t>0</w:t>
-            </w:r>
-            <w:r>
-              <w:rPr>
-                <w:lang w:val="nl-NL"/>
-              </w:rPr>
-              <w:t xml:space="preserve"> beentjes.</w:t>
-            </w:r>
-          </w:p>
-          <w:p>
-            <w:pPr>
-              <w:rPr>
-                <w:lang w:val="nl-NL"/>
-              </w:rPr>
-            </w:pPr>
+                <w:noProof/>
+                <w:lang w:val="nl-NL"/>
+              </w:rPr>
+            </w:pPr>
+            <w:r>
+              <w:rPr>
+                <w:noProof/>
+                <w:lang w:val="nl-NL"/>
+              </w:rPr>
+              <w:t>Besvestig ook de blauwe draad van de andere kant van de stekker aan het beentje waar de andere blauwe draad net gesoldeerd is.</w:t>
+            </w:r>
+          </w:p>
+          <w:p>
+            <w:pPr>
+              <w:jc w:val="right"/>
+              <w:rPr>
+                <w:noProof/>
+                <w:lang w:val="nl-NL"/>
+              </w:rPr>
+            </w:pPr>
+          </w:p>
+          <w:p>
+            <w:pPr>
+              <w:jc w:val="right"/>
+              <w:rPr>
+                <w:noProof/>
+                <w:lang w:val="nl-NL"/>
+              </w:rPr>
+            </w:pPr>
+            <w:r>
+              <w:rPr>
+                <w:noProof/>
+                <w:lang w:val="nl-NL"/>
+              </w:rPr>
+              <w:t>Op de pin met de bruine draad solderen we een uiteinde van de korte draad van 8cm uit de voorbereiding.</w:t>
+            </w:r>
           </w:p>
         </w:tc>
         <w:tc>
           <w:tcPr>
             <w:tcW w:w="6363" w:type="dxa"/>
+            <w:vAlign w:val="center"/>
           </w:tcPr>
           <w:p>
             <w:pPr>
@@ -728,11 +856,68 @@
             </w:pPr>
             <w:r>
               <w:rPr>
+                <w:lang w:val="nl-NL"/>
+              </w:rPr>
+              <w:drawing>
+                <wp:inline distT="0" distB="0" distL="0" distR="0" wp14:anchorId="33A936F6" wp14:editId="2F88D2CB">
+                  <wp:extent cx="2095500" cy="4043824"/>
+                  <wp:effectExtent l="0" t="0" r="0" b="0"/>
+                  <wp:docPr id="1714667706" name="Picture 1"/>
+                  <wp:cNvGraphicFramePr>
+                    <a:graphicFrameLocks xmlns:a="http://schemas.openxmlformats.org/drawingml/2006/main" noChangeAspect="1"/>
+                  </wp:cNvGraphicFramePr>
+                  <a:graphic xmlns:a="http://schemas.openxmlformats.org/drawingml/2006/main">
+                    <a:graphicData uri="http://schemas.openxmlformats.org/drawingml/2006/picture">
+                      <pic:pic xmlns:pic="http://schemas.openxmlformats.org/drawingml/2006/picture">
+                        <pic:nvPicPr>
+                          <pic:cNvPr id="1714667706" name=""/>
+                          <pic:cNvPicPr/>
+                        </pic:nvPicPr>
+                        <pic:blipFill>
+                          <a:blip r:embed="rId13"/>
+                          <a:stretch>
+                            <a:fillRect/>
+                          </a:stretch>
+                        </pic:blipFill>
+                        <pic:spPr>
+                          <a:xfrm>
+                            <a:off x="0" y="0"/>
+                            <a:ext cx="2097992" cy="4048633"/>
+                          </a:xfrm>
+                          <a:prstGeom prst="rect">
+                            <a:avLst/>
+                          </a:prstGeom>
+                        </pic:spPr>
+                      </pic:pic>
+                    </a:graphicData>
+                  </a:graphic>
+                </wp:inline>
+              </w:drawing>
+            </w:r>
+          </w:p>
+        </w:tc>
+      </w:tr>
+      <w:tr>
+        <w:tc>
+          <w:tcPr>
+            <w:tcW w:w="4427" w:type="dxa"/>
+            <w:vAlign w:val="center"/>
+          </w:tcPr>
+          <w:p>
+            <w:pPr>
+              <w:jc w:val="right"/>
+              <w:rPr>
+                <w:lang w:val="nl-NL"/>
+              </w:rPr>
+            </w:pPr>
+            <w:r>
+              <w:rPr>
                 <w:noProof/>
                 <w:lang w:val="nl-NL"/>
               </w:rPr>
+              <w:lastRenderedPageBreak/>
               <w:drawing>
-                <wp:inline distT="0" distB="0" distL="0" distR="0" wp14:anchorId="6838EF87" wp14:editId="6B49FA89">
+                <wp:inline distT="0" distB="0" distL="0" distR="0" wp14:anchorId="5DC5F6FA" wp14:editId="0EA0BAA7">
                   <wp:extent cx="4172532" cy="2105319"/>
                   <wp:effectExtent l="0" t="0" r="0" b="9525"/>
                   <wp:docPr id="1140792225" name="Picture 1"/>
@@ -747,7 +932,7 @@
                           <pic:cNvPicPr/>
                         </pic:nvPicPr>
                         <pic:blipFill>
-                          <a:blip r:embed="rId12"/>
+                          <a:blip r:embed="rId14"/>
                           <a:stretch>
                             <a:fillRect/>
                           </a:stretch>
@@ -768,6 +953,67 @@
               </w:drawing>
             </w:r>
           </w:p>
+          <w:p>
+            <w:pPr>
+              <w:rPr>
+                <w:lang w:val="nl-NL"/>
+              </w:rPr>
+            </w:pPr>
+          </w:p>
+        </w:tc>
+        <w:tc>
+          <w:tcPr>
+            <w:tcW w:w="6363" w:type="dxa"/>
+            <w:vAlign w:val="center"/>
+          </w:tcPr>
+          <w:p>
+            <w:pPr>
+              <w:rPr>
+                <w:lang w:val="nl-NL"/>
+              </w:rPr>
+            </w:pPr>
+            <w:r>
+              <w:rPr>
+                <w:lang w:val="nl-NL"/>
+              </w:rPr>
+              <w:t>Herhaal dit nu met de twee jumper draden aan de +V</w:t>
+            </w:r>
+            <w:r>
+              <w:rPr>
+                <w:sz w:val="14"/>
+                <w:szCs w:val="14"/>
+                <w:lang w:val="nl-NL"/>
+              </w:rPr>
+              <w:t>0</w:t>
+            </w:r>
+            <w:r>
+              <w:rPr>
+                <w:lang w:val="nl-NL"/>
+              </w:rPr>
+              <w:t xml:space="preserve"> en -V</w:t>
+            </w:r>
+            <w:r>
+              <w:rPr>
+                <w:sz w:val="14"/>
+                <w:szCs w:val="14"/>
+                <w:lang w:val="nl-NL"/>
+              </w:rPr>
+              <w:t>0</w:t>
+            </w:r>
+            <w:r>
+              <w:rPr>
+                <w:lang w:val="nl-NL"/>
+              </w:rPr>
+              <w:t xml:space="preserve"> beentjes.</w:t>
+            </w:r>
+          </w:p>
+          <w:p>
+            <w:pPr>
+              <w:rPr>
+                <w:lang w:val="nl-NL"/>
+              </w:rPr>
+            </w:pPr>
+          </w:p>
         </w:tc>
       </w:tr>
       <w:tr>
@@ -813,24 +1059,25 @@
             </w:pPr>
             <w:r>
               <w:rPr>
-                <w:noProof/>
+                <w:lang w:val="nl-NL"/>
               </w:rPr>
               <w:drawing>
-                <wp:inline distT="114300" distB="114300" distL="114300" distR="114300" wp14:anchorId="44A6D780" wp14:editId="4FA63492">
-                  <wp:extent cx="5943600" cy="3289300"/>
+                <wp:inline distT="0" distB="0" distL="0" distR="0" wp14:anchorId="0A300EEE" wp14:editId="014F3410">
+                  <wp:extent cx="6271260" cy="3528745"/>
                   <wp:effectExtent l="0" t="0" r="0" b="0"/>
-                  <wp:docPr id="5" name="image12.png"/>
-                  <wp:cNvGraphicFramePr/>
+                  <wp:docPr id="1838614580" name="Picture 1"/>
+                  <wp:cNvGraphicFramePr>
+                    <a:graphicFrameLocks xmlns:a="http://schemas.openxmlformats.org/drawingml/2006/main" noChangeAspect="1"/>
+                  </wp:cNvGraphicFramePr>
                   <a:graphic xmlns:a="http://schemas.openxmlformats.org/drawingml/2006/main">
                     <a:graphicData uri="http://schemas.openxmlformats.org/drawingml/2006/picture">
                       <pic:pic xmlns:pic="http://schemas.openxmlformats.org/drawingml/2006/picture">
                         <pic:nvPicPr>
-                          <pic:cNvPr id="0" name="image12.png"/>
-                          <pic:cNvPicPr preferRelativeResize="0"/>
+                          <pic:cNvPr id="1838614580" name=""/>
+                          <pic:cNvPicPr/>
                         </pic:nvPicPr>
                         <pic:blipFill>
-                          <a:blip r:embed="rId13"/>
-                          <a:srcRect/>
+                          <a:blip r:embed="rId15"/>
                           <a:stretch>
                             <a:fillRect/>
                           </a:stretch>
@@ -838,12 +1085,11 @@
                         <pic:spPr>
                           <a:xfrm>
                             <a:off x="0" y="0"/>
-                            <a:ext cx="5943600" cy="3289300"/>
+                            <a:ext cx="6277921" cy="3532493"/>
                           </a:xfrm>
                           <a:prstGeom prst="rect">
                             <a:avLst/>
                           </a:prstGeom>
-                          <a:ln/>
                         </pic:spPr>
                       </pic:pic>
                     </a:graphicData>
@@ -873,7 +1119,6 @@
         <w:rPr>
           <w:lang w:val="nl-NL"/>
         </w:rPr>
-        <w:lastRenderedPageBreak/>
         <w:t>Soldering Aarding</w:t>
       </w:r>
     </w:p>
@@ -928,7 +1173,7 @@
                           <pic:cNvPicPr/>
                         </pic:nvPicPr>
                         <pic:blipFill>
-                          <a:blip r:embed="rId14"/>
+                          <a:blip r:embed="rId16"/>
                           <a:stretch>
                             <a:fillRect/>
                           </a:stretch>
@@ -1021,6 +1266,7 @@
                 <w:noProof/>
                 <w:lang w:val="nl-NL"/>
               </w:rPr>
+              <w:lastRenderedPageBreak/>
               <w:drawing>
                 <wp:inline distT="0" distB="0" distL="0" distR="0" wp14:anchorId="293F0DC5" wp14:editId="73000FF0">
                   <wp:extent cx="2857899" cy="2143424"/>
@@ -1037,7 +1283,7 @@
                           <pic:cNvPicPr/>
                         </pic:nvPicPr>
                         <pic:blipFill>
-                          <a:blip r:embed="rId15"/>
+                          <a:blip r:embed="rId17"/>
                           <a:stretch>
                             <a:fillRect/>
                           </a:stretch>
@@ -1091,7 +1337,7 @@
                           <pic:cNvPicPr/>
                         </pic:nvPicPr>
                         <pic:blipFill>
-                          <a:blip r:embed="rId16"/>
+                          <a:blip r:embed="rId18"/>
                           <a:stretch>
                             <a:fillRect/>
                           </a:stretch>
@@ -1151,7 +1397,7 @@
                           <pic:cNvPicPr preferRelativeResize="0"/>
                         </pic:nvPicPr>
                         <pic:blipFill>
-                          <a:blip r:embed="rId17"/>
+                          <a:blip r:embed="rId19"/>
                           <a:srcRect/>
                           <a:stretch>
                             <a:fillRect/>
@@ -1238,7 +1484,7 @@
                           <pic:cNvPicPr preferRelativeResize="0"/>
                         </pic:nvPicPr>
                         <pic:blipFill>
-                          <a:blip r:embed="rId18"/>
+                          <a:blip r:embed="rId20"/>
                           <a:srcRect/>
                           <a:stretch>
                             <a:fillRect/>
@@ -1376,6 +1622,7 @@
             </w:pPr>
             <w:r>
               <w:rPr>
+                <w:noProof/>
                 <w:lang w:val="nl-NL"/>
               </w:rPr>
               <w:drawing>
@@ -1394,7 +1641,7 @@
                           <pic:cNvPicPr/>
                         </pic:nvPicPr>
                         <pic:blipFill>
-                          <a:blip r:embed="rId19"/>
+                          <a:blip r:embed="rId21"/>
                           <a:stretch>
                             <a:fillRect/>
                           </a:stretch>
@@ -1474,7 +1721,7 @@
                           </pic:cNvPicPr>
                         </pic:nvPicPr>
                         <pic:blipFill>
-                          <a:blip r:embed="rId20" cstate="print">
+                          <a:blip r:embed="rId22" cstate="print">
                             <a:extLst>
                               <a:ext uri="{28A0092B-C50C-407E-A947-70E740481C1C}">
                                 <a14:useLocalDpi xmlns:a14="http://schemas.microsoft.com/office/drawing/2010/main" val="0"/>
@@ -1538,7 +1785,7 @@
                           </pic:cNvPicPr>
                         </pic:nvPicPr>
                         <pic:blipFill rotWithShape="1">
-                          <a:blip r:embed="rId21" cstate="print">
+                          <a:blip r:embed="rId23" cstate="print">
                             <a:extLst>
                               <a:ext uri="{28A0092B-C50C-407E-A947-70E740481C1C}">
                                 <a14:useLocalDpi xmlns:a14="http://schemas.microsoft.com/office/drawing/2010/main" val="0"/>
@@ -1638,7 +1885,7 @@
                           </pic:cNvPicPr>
                         </pic:nvPicPr>
                         <pic:blipFill>
-                          <a:blip r:embed="rId22" cstate="print">
+                          <a:blip r:embed="rId24" cstate="print">
                             <a:extLst>
                               <a:ext uri="{28A0092B-C50C-407E-A947-70E740481C1C}">
                                 <a14:useLocalDpi xmlns:a14="http://schemas.microsoft.com/office/drawing/2010/main" val="0"/>
@@ -1679,7 +1926,7 @@
       </w:pPr>
     </w:p>
     <w:sectPr>
-      <w:footerReference w:type="default" r:id="rId23"/>
+      <w:footerReference w:type="default" r:id="rId25"/>
       <w:pgSz w:w="12240" w:h="15840"/>
       <w:pgMar w:top="720" w:right="720" w:bottom="720" w:left="720" w:header="720" w:footer="720" w:gutter="0"/>
       <w:pgNumType w:start="1"/>

</xml_diff>

<commit_message>
update step by step for smartstopcontact
</commit_message>
<xml_diff>
--- a/SmartStopcontact/Step-by-step for smart stopcontact.docx
+++ b/SmartStopcontact/Step-by-step for smart stopcontact.docx
@@ -92,9 +92,9 @@
                 <w:lang w:val="nl-NL"/>
               </w:rPr>
               <w:drawing>
-                <wp:inline distT="0" distB="0" distL="0" distR="0" wp14:anchorId="56394723" wp14:editId="6E6AFB01">
-                  <wp:extent cx="3258005" cy="1952898"/>
-                  <wp:effectExtent l="0" t="0" r="0" b="9525"/>
+                <wp:inline distT="0" distB="0" distL="0" distR="0" wp14:anchorId="56394723" wp14:editId="2EC92F1D">
+                  <wp:extent cx="2674620" cy="1603208"/>
+                  <wp:effectExtent l="0" t="0" r="0" b="0"/>
                   <wp:docPr id="1299925354" name="Picture 1"/>
                   <wp:cNvGraphicFramePr>
                     <a:graphicFrameLocks xmlns:a="http://schemas.openxmlformats.org/drawingml/2006/main" noChangeAspect="1"/>
@@ -115,7 +115,7 @@
                         <pic:spPr>
                           <a:xfrm>
                             <a:off x="0" y="0"/>
-                            <a:ext cx="3258005" cy="1952898"/>
+                            <a:ext cx="2679795" cy="1606310"/>
                           </a:xfrm>
                           <a:prstGeom prst="rect">
                             <a:avLst/>
@@ -328,9 +328,9 @@
                 <w:lang w:val="nl-NL"/>
               </w:rPr>
               <w:drawing>
-                <wp:inline distT="0" distB="0" distL="0" distR="0" wp14:anchorId="669ED86C" wp14:editId="76E18AD0">
-                  <wp:extent cx="2381582" cy="1486107"/>
-                  <wp:effectExtent l="0" t="0" r="0" b="0"/>
+                <wp:inline distT="0" distB="0" distL="0" distR="0" wp14:anchorId="669ED86C" wp14:editId="0602CEF9">
+                  <wp:extent cx="2061210" cy="1286195"/>
+                  <wp:effectExtent l="0" t="0" r="0" b="9525"/>
                   <wp:docPr id="840719308" name="Picture 1"/>
                   <wp:cNvGraphicFramePr>
                     <a:graphicFrameLocks xmlns:a="http://schemas.openxmlformats.org/drawingml/2006/main" noChangeAspect="1"/>
@@ -351,7 +351,7 @@
                         <pic:spPr>
                           <a:xfrm>
                             <a:off x="0" y="0"/>
-                            <a:ext cx="2381582" cy="1486107"/>
+                            <a:ext cx="2064036" cy="1287958"/>
                           </a:xfrm>
                           <a:prstGeom prst="rect">
                             <a:avLst/>
@@ -436,9 +436,9 @@
                 <w:lang w:val="nl-NL"/>
               </w:rPr>
               <w:drawing>
-                <wp:inline distT="0" distB="0" distL="0" distR="0" wp14:anchorId="0FB0B72C" wp14:editId="096FC62A">
-                  <wp:extent cx="1905266" cy="1914792"/>
-                  <wp:effectExtent l="0" t="0" r="0" b="9525"/>
+                <wp:inline distT="0" distB="0" distL="0" distR="0" wp14:anchorId="0FB0B72C" wp14:editId="232FD086">
+                  <wp:extent cx="1485900" cy="1493330"/>
+                  <wp:effectExtent l="0" t="0" r="0" b="0"/>
                   <wp:docPr id="826082935" name="Picture 1"/>
                   <wp:cNvGraphicFramePr>
                     <a:graphicFrameLocks xmlns:a="http://schemas.openxmlformats.org/drawingml/2006/main" noChangeAspect="1"/>
@@ -459,7 +459,7 @@
                         <pic:spPr>
                           <a:xfrm>
                             <a:off x="0" y="0"/>
-                            <a:ext cx="1905266" cy="1914792"/>
+                            <a:ext cx="1489201" cy="1496648"/>
                           </a:xfrm>
                           <a:prstGeom prst="rect">
                             <a:avLst/>
@@ -501,13 +501,13 @@
             </w:pPr>
             <w:r>
               <w:rPr>
-                <w:lang w:val="nl-NL"/>
-              </w:rPr>
-              <w:lastRenderedPageBreak/>
+                <w:noProof/>
+                <w:lang w:val="nl-NL"/>
+              </w:rPr>
               <w:drawing>
-                <wp:inline distT="0" distB="0" distL="0" distR="0" wp14:anchorId="45D864C4" wp14:editId="7C675B60">
-                  <wp:extent cx="3025140" cy="1329661"/>
-                  <wp:effectExtent l="0" t="0" r="3810" b="4445"/>
+                <wp:inline distT="0" distB="0" distL="0" distR="0" wp14:anchorId="45D864C4" wp14:editId="75EB56C1">
+                  <wp:extent cx="2667000" cy="1172245"/>
+                  <wp:effectExtent l="0" t="0" r="0" b="8890"/>
                   <wp:docPr id="1307733628" name="Picture 1"/>
                   <wp:cNvGraphicFramePr>
                     <a:graphicFrameLocks xmlns:a="http://schemas.openxmlformats.org/drawingml/2006/main" noChangeAspect="1"/>
@@ -528,7 +528,7 @@
                         <pic:spPr>
                           <a:xfrm>
                             <a:off x="0" y="0"/>
-                            <a:ext cx="3031440" cy="1332430"/>
+                            <a:ext cx="2684526" cy="1179948"/>
                           </a:xfrm>
                           <a:prstGeom prst="rect">
                             <a:avLst/>
@@ -557,13 +557,7 @@
               <w:rPr>
                 <w:lang w:val="nl-NL"/>
               </w:rPr>
-              <w:t>Volgende stap is per 3 personen</w:t>
-            </w:r>
-            <w:r>
-              <w:rPr>
-                <w:lang w:val="nl-NL"/>
-              </w:rPr>
-              <w:t xml:space="preserve"> want elk heeft maar één van de draden nodig.</w:t>
+              <w:t>Volgende stap is per 3 personen want elk heeft maar één van de draden nodig.</w:t>
             </w:r>
           </w:p>
           <w:p>
@@ -597,20 +591,6 @@
     </w:tbl>
     <w:p>
       <w:pPr>
-        <w:rPr>
-          <w:lang w:val="nl-NL"/>
-        </w:rPr>
-      </w:pPr>
-    </w:p>
-    <w:p>
-      <w:pPr>
-        <w:rPr>
-          <w:lang w:val="nl-NL"/>
-        </w:rPr>
-      </w:pPr>
-    </w:p>
-    <w:p>
-      <w:pPr>
         <w:pStyle w:val="Heading2"/>
         <w:rPr>
           <w:lang w:val="nl-NL"/>
@@ -620,6 +600,7 @@
         <w:rPr>
           <w:lang w:val="nl-NL"/>
         </w:rPr>
+        <w:lastRenderedPageBreak/>
         <w:t>Soldering HLK-PM01</w:t>
       </w:r>
     </w:p>
@@ -856,6 +837,7 @@
             </w:pPr>
             <w:r>
               <w:rPr>
+                <w:noProof/>
                 <w:lang w:val="nl-NL"/>
               </w:rPr>
               <w:drawing>
@@ -1059,6 +1041,7 @@
             </w:pPr>
             <w:r>
               <w:rPr>
+                <w:noProof/>
                 <w:lang w:val="nl-NL"/>
               </w:rPr>
               <w:drawing>
@@ -1115,10 +1098,34 @@
           <w:lang w:val="nl-NL"/>
         </w:rPr>
       </w:pPr>
+    </w:p>
+    <w:p>
+      <w:pPr>
+        <w:rPr>
+          <w:sz w:val="32"/>
+          <w:szCs w:val="32"/>
+          <w:lang w:val="nl-NL"/>
+        </w:rPr>
+      </w:pPr>
       <w:r>
         <w:rPr>
           <w:lang w:val="nl-NL"/>
         </w:rPr>
+        <w:br w:type="page"/>
+      </w:r>
+    </w:p>
+    <w:p>
+      <w:pPr>
+        <w:pStyle w:val="Heading2"/>
+        <w:rPr>
+          <w:lang w:val="nl-NL"/>
+        </w:rPr>
+      </w:pPr>
+      <w:r>
+        <w:rPr>
+          <w:lang w:val="nl-NL"/>
+        </w:rPr>
+        <w:lastRenderedPageBreak/>
         <w:t>Soldering Aarding</w:t>
       </w:r>
     </w:p>
@@ -1266,7 +1273,6 @@
                 <w:noProof/>
                 <w:lang w:val="nl-NL"/>
               </w:rPr>
-              <w:lastRenderedPageBreak/>
               <w:drawing>
                 <wp:inline distT="0" distB="0" distL="0" distR="0" wp14:anchorId="293F0DC5" wp14:editId="73000FF0">
                   <wp:extent cx="2857899" cy="2143424"/>

</xml_diff>